<commit_message>
Last last commit YL.
</commit_message>
<xml_diff>
--- a/Пояснительная записка.docx
+++ b/Пояснительная записка.docx
@@ -1,6 +1,6 @@
 
 <file path=word/document.xml><?xml version="1.0" encoding="utf-8"?>
-<w:document xmlns:wpc="http://schemas.microsoft.com/office/word/2010/wordprocessingCanvas" xmlns:cx="http://schemas.microsoft.com/office/drawing/2014/chartex" xmlns:cx1="http://schemas.microsoft.com/office/drawing/2015/9/8/chartex" xmlns:cx2="http://schemas.microsoft.com/office/drawing/2015/10/21/chartex" xmlns:cx3="http://schemas.microsoft.com/office/drawing/2016/5/9/chartex" xmlns:cx4="http://schemas.microsoft.com/office/drawing/2016/5/10/chartex" xmlns:cx5="http://schemas.microsoft.com/office/drawing/2016/5/11/chartex" xmlns:cx6="http://schemas.microsoft.com/office/drawing/2016/5/12/chartex" xmlns:cx7="http://schemas.microsoft.com/office/drawing/2016/5/13/chartex" xmlns:cx8="http://schemas.microsoft.com/office/drawing/2016/5/14/chartex" xmlns:mc="http://schemas.openxmlformats.org/markup-compatibility/2006" xmlns:aink="http://schemas.microsoft.com/office/drawing/2016/ink" xmlns:am3d="http://schemas.microsoft.com/office/drawing/2017/model3d" xmlns:o="urn:schemas-microsoft-com:office:office" xmlns:r="http://schemas.openxmlformats.org/officeDocument/2006/relationships" xmlns:m="http://schemas.openxmlformats.org/officeDocument/2006/math" xmlns:v="urn:schemas-microsoft-com:vml" xmlns:wp14="http://schemas.microsoft.com/office/word/2010/wordprocessingDrawing" xmlns:wp="http://schemas.openxmlformats.org/drawingml/2006/wordprocessingDrawing" xmlns:w10="urn:schemas-microsoft-com:office:word" xmlns:w="http://schemas.openxmlformats.org/wordprocessingml/2006/main" xmlns:w14="http://schemas.microsoft.com/office/word/2010/wordml" xmlns:w15="http://schemas.microsoft.com/office/word/2012/wordml" xmlns:w16cex="http://schemas.microsoft.com/office/word/2018/wordml/cex" xmlns:w16cid="http://schemas.microsoft.com/office/word/2016/wordml/cid" xmlns:w16="http://schemas.microsoft.com/office/word/2018/wordml" xmlns:w16sdtdh="http://schemas.microsoft.com/office/word/2020/wordml/sdtdatahash" xmlns:w16se="http://schemas.microsoft.com/office/word/2015/wordml/symex" xmlns:wpg="http://schemas.microsoft.com/office/word/2010/wordprocessingGroup" xmlns:wpi="http://schemas.microsoft.com/office/word/2010/wordprocessingInk" xmlns:wne="http://schemas.microsoft.com/office/word/2006/wordml" xmlns:wps="http://schemas.microsoft.com/office/word/2010/wordprocessingShape" mc:Ignorable="w14 w15 w16se w16cid w16 w16cex w16sdtdh wp14">
+<w:document xmlns:wpc="http://schemas.microsoft.com/office/word/2010/wordprocessingCanvas" xmlns:mc="http://schemas.openxmlformats.org/markup-compatibility/2006" xmlns:o="urn:schemas-microsoft-com:office:office" xmlns:r="http://schemas.openxmlformats.org/officeDocument/2006/relationships" xmlns:m="http://schemas.openxmlformats.org/officeDocument/2006/math" xmlns:v="urn:schemas-microsoft-com:vml" xmlns:wp14="http://schemas.microsoft.com/office/word/2010/wordprocessingDrawing" xmlns:wp="http://schemas.openxmlformats.org/drawingml/2006/wordprocessingDrawing" xmlns:w10="urn:schemas-microsoft-com:office:word" xmlns:w="http://schemas.openxmlformats.org/wordprocessingml/2006/main" xmlns:w14="http://schemas.microsoft.com/office/word/2010/wordml" xmlns:w15="http://schemas.microsoft.com/office/word/2012/wordml" xmlns:wpg="http://schemas.microsoft.com/office/word/2010/wordprocessingGroup" xmlns:wpi="http://schemas.microsoft.com/office/word/2010/wordprocessingInk" xmlns:wne="http://schemas.microsoft.com/office/word/2006/wordml" xmlns:wps="http://schemas.microsoft.com/office/word/2010/wordprocessingShape" mc:Ignorable="w14 w15 wp14">
   <w:body>
     <w:p>
       <w:pPr>
@@ -1202,6 +1202,93 @@
     </w:p>
     <w:p>
       <w:pPr>
+        <w:ind w:left="720"/>
+        <w:jc w:val="both"/>
+        <w:rPr>
+          <w:rFonts w:ascii="Times New Roman" w:eastAsia="Times New Roman" w:hAnsi="Times New Roman" w:cs="Times New Roman"/>
+          <w:sz w:val="28"/>
+          <w:szCs w:val="28"/>
+        </w:rPr>
+      </w:pPr>
+      <w:r>
+        <w:rPr>
+          <w:rFonts w:ascii="Times New Roman" w:eastAsia="Times New Roman" w:hAnsi="Times New Roman" w:cs="Times New Roman"/>
+          <w:sz w:val="28"/>
+          <w:szCs w:val="28"/>
+          <w:lang w:val="ru-RU"/>
+        </w:rPr>
+        <w:drawing>
+          <wp:inline distT="0" distB="0" distL="0" distR="0" wp14:anchorId="3A3BF8EA" wp14:editId="29C8FD9B">
+            <wp:extent cx="2871172" cy="4547937"/>
+            <wp:effectExtent l="19050" t="0" r="24765" b="271780"/>
+            <wp:docPr id="7" name="Рисунок 6">
+              <a:extLst xmlns:a="http://schemas.openxmlformats.org/drawingml/2006/main">
+                <a:ext uri="{FF2B5EF4-FFF2-40B4-BE49-F238E27FC236}">
+                  <a16:creationId xmlns="" xmlns:p="http://schemas.openxmlformats.org/presentationml/2006/main" xmlns:a16="http://schemas.microsoft.com/office/drawing/2014/main" xmlns:lc="http://schemas.openxmlformats.org/drawingml/2006/lockedCanvas" id="{8B4C4BF0-512B-430A-B71A-60324059E96E}"/>
+                </a:ext>
+              </a:extLst>
+            </wp:docPr>
+            <wp:cNvGraphicFramePr>
+              <a:graphicFrameLocks xmlns:a="http://schemas.openxmlformats.org/drawingml/2006/main" noChangeAspect="1"/>
+            </wp:cNvGraphicFramePr>
+            <a:graphic xmlns:a="http://schemas.openxmlformats.org/drawingml/2006/main">
+              <a:graphicData uri="http://schemas.openxmlformats.org/drawingml/2006/picture">
+                <pic:pic xmlns:pic="http://schemas.openxmlformats.org/drawingml/2006/picture">
+                  <pic:nvPicPr>
+                    <pic:cNvPr id="7" name="Рисунок 6">
+                      <a:extLst>
+                        <a:ext uri="{FF2B5EF4-FFF2-40B4-BE49-F238E27FC236}">
+                          <a16:creationId xmlns="" xmlns:p="http://schemas.openxmlformats.org/presentationml/2006/main" xmlns:a16="http://schemas.microsoft.com/office/drawing/2014/main" xmlns:lc="http://schemas.openxmlformats.org/drawingml/2006/lockedCanvas" id="{8B4C4BF0-512B-430A-B71A-60324059E96E}"/>
+                        </a:ext>
+                      </a:extLst>
+                    </pic:cNvPr>
+                    <pic:cNvPicPr>
+                      <a:picLocks noChangeAspect="1"/>
+                    </pic:cNvPicPr>
+                  </pic:nvPicPr>
+                  <pic:blipFill>
+                    <a:blip r:embed="rId6" cstate="print">
+                      <a:extLst>
+                        <a:ext uri="{28A0092B-C50C-407E-A947-70E740481C1C}">
+                          <a14:useLocalDpi xmlns:a14="http://schemas.microsoft.com/office/drawing/2010/main" val="0"/>
+                        </a:ext>
+                      </a:extLst>
+                    </a:blip>
+                    <a:stretch>
+                      <a:fillRect/>
+                    </a:stretch>
+                  </pic:blipFill>
+                  <pic:spPr>
+                    <a:xfrm>
+                      <a:off x="0" y="0"/>
+                      <a:ext cx="2871172" cy="4547937"/>
+                    </a:xfrm>
+                    <a:prstGeom prst="roundRect">
+                      <a:avLst>
+                        <a:gd name="adj" fmla="val 8594"/>
+                      </a:avLst>
+                    </a:prstGeom>
+                    <a:solidFill>
+                      <a:srgbClr val="FFFFFF">
+                        <a:shade val="85000"/>
+                      </a:srgbClr>
+                    </a:solidFill>
+                    <a:ln>
+                      <a:noFill/>
+                    </a:ln>
+                    <a:effectLst>
+                      <a:reflection blurRad="12700" stA="32000" endPos="5000" dist="5000" dir="5400000" sy="-100000" algn="bl" rotWithShape="0"/>
+                    </a:effectLst>
+                  </pic:spPr>
+                </pic:pic>
+              </a:graphicData>
+            </a:graphic>
+          </wp:inline>
+        </w:drawing>
+      </w:r>
+    </w:p>
+    <w:p>
+      <w:pPr>
         <w:numPr>
           <w:ilvl w:val="0"/>
           <w:numId w:val="1"/>
@@ -1402,6 +1489,7 @@
           <w:szCs w:val="28"/>
           <w:lang w:val="en-US"/>
         </w:rPr>
+        <w:lastRenderedPageBreak/>
         <w:t>get</w:t>
       </w:r>
       <w:r>
@@ -1680,6 +1768,103 @@
           <w:lang w:val="ru-RU"/>
         </w:rPr>
         <w:t>.</w:t>
+      </w:r>
+    </w:p>
+    <w:p>
+      <w:pPr>
+        <w:ind w:left="360"/>
+        <w:jc w:val="both"/>
+        <w:rPr>
+          <w:rFonts w:ascii="Times New Roman" w:eastAsia="Times New Roman" w:hAnsi="Times New Roman" w:cs="Times New Roman"/>
+          <w:sz w:val="28"/>
+          <w:szCs w:val="28"/>
+          <w:lang w:val="ru-RU"/>
+        </w:rPr>
+      </w:pPr>
+      <w:r>
+        <w:rPr>
+          <w:rFonts w:ascii="Times New Roman" w:eastAsia="Times New Roman" w:hAnsi="Times New Roman" w:cs="Times New Roman"/>
+          <w:sz w:val="28"/>
+          <w:szCs w:val="28"/>
+          <w:lang w:val="en-US"/>
+        </w:rPr>
+        <w:t xml:space="preserve">     </w:t>
+      </w:r>
+      <w:r>
+        <w:rPr>
+          <w:rFonts w:ascii="Times New Roman" w:eastAsia="Times New Roman" w:hAnsi="Times New Roman" w:cs="Times New Roman"/>
+          <w:sz w:val="28"/>
+          <w:szCs w:val="28"/>
+          <w:lang w:val="ru-RU"/>
+        </w:rPr>
+        <w:drawing>
+          <wp:inline distT="0" distB="0" distL="0" distR="0" wp14:anchorId="08710C6F" wp14:editId="73F6C222">
+            <wp:extent cx="3107267" cy="1571587"/>
+            <wp:effectExtent l="19050" t="0" r="17145" b="429260"/>
+            <wp:docPr id="1" name="Рисунок 6">
+              <a:extLst xmlns:a="http://schemas.openxmlformats.org/drawingml/2006/main">
+                <a:ext uri="{FF2B5EF4-FFF2-40B4-BE49-F238E27FC236}">
+                  <a16:creationId xmlns="" xmlns:p="http://schemas.openxmlformats.org/presentationml/2006/main" xmlns:a16="http://schemas.microsoft.com/office/drawing/2014/main" xmlns:lc="http://schemas.openxmlformats.org/drawingml/2006/lockedCanvas" id="{A635886A-67E5-4D60-A228-398CAFBDE983}"/>
+                </a:ext>
+              </a:extLst>
+            </wp:docPr>
+            <wp:cNvGraphicFramePr>
+              <a:graphicFrameLocks xmlns:a="http://schemas.openxmlformats.org/drawingml/2006/main" noChangeAspect="1"/>
+            </wp:cNvGraphicFramePr>
+            <a:graphic xmlns:a="http://schemas.openxmlformats.org/drawingml/2006/main">
+              <a:graphicData uri="http://schemas.openxmlformats.org/drawingml/2006/picture">
+                <pic:pic xmlns:pic="http://schemas.openxmlformats.org/drawingml/2006/picture">
+                  <pic:nvPicPr>
+                    <pic:cNvPr id="7" name="Рисунок 6">
+                      <a:extLst>
+                        <a:ext uri="{FF2B5EF4-FFF2-40B4-BE49-F238E27FC236}">
+                          <a16:creationId xmlns="" xmlns:p="http://schemas.openxmlformats.org/presentationml/2006/main" xmlns:a16="http://schemas.microsoft.com/office/drawing/2014/main" xmlns:lc="http://schemas.openxmlformats.org/drawingml/2006/lockedCanvas" id="{A635886A-67E5-4D60-A228-398CAFBDE983}"/>
+                        </a:ext>
+                      </a:extLst>
+                    </pic:cNvPr>
+                    <pic:cNvPicPr>
+                      <a:picLocks noChangeAspect="1"/>
+                    </pic:cNvPicPr>
+                  </pic:nvPicPr>
+                  <pic:blipFill>
+                    <a:blip r:embed="rId7" cstate="print">
+                      <a:extLst>
+                        <a:ext uri="{28A0092B-C50C-407E-A947-70E740481C1C}">
+                          <a14:useLocalDpi xmlns:a14="http://schemas.microsoft.com/office/drawing/2010/main" val="0"/>
+                        </a:ext>
+                      </a:extLst>
+                    </a:blip>
+                    <a:stretch>
+                      <a:fillRect/>
+                    </a:stretch>
+                  </pic:blipFill>
+                  <pic:spPr>
+                    <a:xfrm>
+                      <a:off x="0" y="0"/>
+                      <a:ext cx="3107267" cy="1571587"/>
+                    </a:xfrm>
+                    <a:prstGeom prst="roundRect">
+                      <a:avLst>
+                        <a:gd name="adj" fmla="val 8594"/>
+                      </a:avLst>
+                    </a:prstGeom>
+                    <a:solidFill>
+                      <a:srgbClr val="FFFFFF">
+                        <a:shade val="85000"/>
+                      </a:srgbClr>
+                    </a:solidFill>
+                    <a:ln>
+                      <a:noFill/>
+                    </a:ln>
+                    <a:effectLst>
+                      <a:reflection blurRad="12700" stA="7000" endPos="29000" dist="5000" dir="5400000" sy="-100000" algn="bl" rotWithShape="0"/>
+                    </a:effectLst>
+                  </pic:spPr>
+                </pic:pic>
+              </a:graphicData>
+            </a:graphic>
+          </wp:inline>
+        </w:drawing>
       </w:r>
     </w:p>
     <w:p>
@@ -1833,161 +2018,361 @@
           <w:rFonts w:ascii="Times New Roman" w:eastAsia="Times New Roman" w:hAnsi="Times New Roman" w:cs="Times New Roman"/>
           <w:sz w:val="28"/>
           <w:szCs w:val="28"/>
-          <w:lang w:val="en-US"/>
-        </w:rPr>
-        <w:t>translator</w:t>
-      </w:r>
-      <w:r>
-        <w:rPr>
-          <w:rFonts w:ascii="Times New Roman" w:eastAsia="Times New Roman" w:hAnsi="Times New Roman" w:cs="Times New Roman"/>
-          <w:sz w:val="28"/>
-          <w:szCs w:val="28"/>
-          <w:lang w:val="ru-RU"/>
-        </w:rPr>
-        <w:t xml:space="preserve"> </w:t>
-      </w:r>
-      <w:r>
-        <w:rPr>
-          <w:rFonts w:ascii="Times New Roman" w:eastAsia="Times New Roman" w:hAnsi="Times New Roman" w:cs="Times New Roman"/>
-          <w:sz w:val="28"/>
-          <w:szCs w:val="28"/>
-          <w:lang w:val="ru-RU"/>
-        </w:rPr>
-        <w:t xml:space="preserve">содержит функции диалога </w:t>
-      </w:r>
-      <w:r>
-        <w:rPr>
-          <w:rFonts w:ascii="Times New Roman" w:eastAsia="Times New Roman" w:hAnsi="Times New Roman" w:cs="Times New Roman"/>
-          <w:sz w:val="28"/>
-          <w:szCs w:val="28"/>
-          <w:lang w:val="en-US"/>
-        </w:rPr>
-        <w:t>translator</w:t>
-      </w:r>
-      <w:r>
-        <w:rPr>
-          <w:rFonts w:ascii="Times New Roman" w:eastAsia="Times New Roman" w:hAnsi="Times New Roman" w:cs="Times New Roman"/>
-          <w:sz w:val="28"/>
-          <w:szCs w:val="28"/>
-          <w:lang w:val="ru-RU"/>
-        </w:rPr>
-        <w:t>_</w:t>
-      </w:r>
-      <w:r>
-        <w:rPr>
-          <w:rFonts w:ascii="Times New Roman" w:eastAsia="Times New Roman" w:hAnsi="Times New Roman" w:cs="Times New Roman"/>
-          <w:sz w:val="28"/>
-          <w:szCs w:val="28"/>
-          <w:lang w:val="en-US"/>
-        </w:rPr>
-        <w:t>start</w:t>
-      </w:r>
-      <w:r>
-        <w:rPr>
-          <w:rFonts w:ascii="Times New Roman" w:eastAsia="Times New Roman" w:hAnsi="Times New Roman" w:cs="Times New Roman"/>
-          <w:sz w:val="28"/>
-          <w:szCs w:val="28"/>
-          <w:lang w:val="ru-RU"/>
-        </w:rPr>
-        <w:t>, которая просит у пользователя ввести фразу</w:t>
-      </w:r>
-      <w:r>
-        <w:rPr>
-          <w:rFonts w:ascii="Times New Roman" w:eastAsia="Times New Roman" w:hAnsi="Times New Roman" w:cs="Times New Roman"/>
-          <w:sz w:val="28"/>
-          <w:szCs w:val="28"/>
-          <w:lang w:val="ru-RU"/>
-        </w:rPr>
-        <w:t xml:space="preserve">, </w:t>
-      </w:r>
-      <w:r>
-        <w:rPr>
-          <w:rFonts w:ascii="Times New Roman" w:eastAsia="Times New Roman" w:hAnsi="Times New Roman" w:cs="Times New Roman"/>
-          <w:sz w:val="28"/>
-          <w:szCs w:val="28"/>
-          <w:lang w:val="en-US"/>
-        </w:rPr>
-        <w:t>get</w:t>
-      </w:r>
-      <w:r>
-        <w:rPr>
-          <w:rFonts w:ascii="Times New Roman" w:eastAsia="Times New Roman" w:hAnsi="Times New Roman" w:cs="Times New Roman"/>
-          <w:sz w:val="28"/>
-          <w:szCs w:val="28"/>
-          <w:lang w:val="ru-RU"/>
-        </w:rPr>
-        <w:t>_</w:t>
-      </w:r>
-      <w:r>
-        <w:rPr>
-          <w:rFonts w:ascii="Times New Roman" w:eastAsia="Times New Roman" w:hAnsi="Times New Roman" w:cs="Times New Roman"/>
-          <w:sz w:val="28"/>
-          <w:szCs w:val="28"/>
-          <w:lang w:val="en-US"/>
-        </w:rPr>
-        <w:t>phrase</w:t>
-      </w:r>
-      <w:r>
-        <w:rPr>
-          <w:rFonts w:ascii="Times New Roman" w:eastAsia="Times New Roman" w:hAnsi="Times New Roman" w:cs="Times New Roman"/>
-          <w:sz w:val="28"/>
-          <w:szCs w:val="28"/>
-          <w:lang w:val="ru-RU"/>
-        </w:rPr>
-        <w:t xml:space="preserve">, получающая фразу, просящая выбрать язык, </w:t>
-      </w:r>
-      <w:r>
-        <w:rPr>
-          <w:rFonts w:ascii="Times New Roman" w:eastAsia="Times New Roman" w:hAnsi="Times New Roman" w:cs="Times New Roman"/>
-          <w:sz w:val="28"/>
-          <w:szCs w:val="28"/>
-          <w:lang w:val="en-US"/>
-        </w:rPr>
-        <w:t>select</w:t>
-      </w:r>
-      <w:r>
-        <w:rPr>
-          <w:rFonts w:ascii="Times New Roman" w:eastAsia="Times New Roman" w:hAnsi="Times New Roman" w:cs="Times New Roman"/>
-          <w:sz w:val="28"/>
-          <w:szCs w:val="28"/>
-          <w:lang w:val="ru-RU"/>
-        </w:rPr>
-        <w:t>_</w:t>
-      </w:r>
-      <w:r>
-        <w:rPr>
-          <w:rFonts w:ascii="Times New Roman" w:eastAsia="Times New Roman" w:hAnsi="Times New Roman" w:cs="Times New Roman"/>
-          <w:sz w:val="28"/>
-          <w:szCs w:val="28"/>
-          <w:lang w:val="en-US"/>
-        </w:rPr>
-        <w:t>language</w:t>
-      </w:r>
-      <w:r>
-        <w:rPr>
-          <w:rFonts w:ascii="Times New Roman" w:eastAsia="Times New Roman" w:hAnsi="Times New Roman" w:cs="Times New Roman"/>
-          <w:sz w:val="28"/>
-          <w:szCs w:val="28"/>
-          <w:lang w:val="ru-RU"/>
-        </w:rPr>
-        <w:t>, где производится и отправляется перевод.</w:t>
+          <w:lang w:val="ru-RU"/>
+        </w:rPr>
+        <w:drawing>
+          <wp:inline distT="0" distB="0" distL="0" distR="0" wp14:anchorId="7CD901F9" wp14:editId="2C2D9862">
+            <wp:extent cx="2446866" cy="2551359"/>
+            <wp:effectExtent l="19050" t="0" r="10795" b="192405"/>
+            <wp:docPr id="9" name="Рисунок 8">
+              <a:extLst xmlns:a="http://schemas.openxmlformats.org/drawingml/2006/main">
+                <a:ext uri="{FF2B5EF4-FFF2-40B4-BE49-F238E27FC236}">
+                  <a16:creationId xmlns="" xmlns:p="http://schemas.openxmlformats.org/presentationml/2006/main" xmlns:a16="http://schemas.microsoft.com/office/drawing/2014/main" xmlns:lc="http://schemas.openxmlformats.org/drawingml/2006/lockedCanvas" id="{77229244-5261-4A39-8FA7-24E6CDF345B7}"/>
+                </a:ext>
+              </a:extLst>
+            </wp:docPr>
+            <wp:cNvGraphicFramePr>
+              <a:graphicFrameLocks xmlns:a="http://schemas.openxmlformats.org/drawingml/2006/main" noChangeAspect="1"/>
+            </wp:cNvGraphicFramePr>
+            <a:graphic xmlns:a="http://schemas.openxmlformats.org/drawingml/2006/main">
+              <a:graphicData uri="http://schemas.openxmlformats.org/drawingml/2006/picture">
+                <pic:pic xmlns:pic="http://schemas.openxmlformats.org/drawingml/2006/picture">
+                  <pic:nvPicPr>
+                    <pic:cNvPr id="9" name="Рисунок 8">
+                      <a:extLst>
+                        <a:ext uri="{FF2B5EF4-FFF2-40B4-BE49-F238E27FC236}">
+                          <a16:creationId xmlns="" xmlns:p="http://schemas.openxmlformats.org/presentationml/2006/main" xmlns:a16="http://schemas.microsoft.com/office/drawing/2014/main" xmlns:lc="http://schemas.openxmlformats.org/drawingml/2006/lockedCanvas" id="{77229244-5261-4A39-8FA7-24E6CDF345B7}"/>
+                        </a:ext>
+                      </a:extLst>
+                    </pic:cNvPr>
+                    <pic:cNvPicPr>
+                      <a:picLocks noChangeAspect="1"/>
+                    </pic:cNvPicPr>
+                  </pic:nvPicPr>
+                  <pic:blipFill>
+                    <a:blip r:embed="rId8" cstate="print">
+                      <a:extLst>
+                        <a:ext uri="{28A0092B-C50C-407E-A947-70E740481C1C}">
+                          <a14:useLocalDpi xmlns:a14="http://schemas.microsoft.com/office/drawing/2010/main" val="0"/>
+                        </a:ext>
+                      </a:extLst>
+                    </a:blip>
+                    <a:stretch>
+                      <a:fillRect/>
+                    </a:stretch>
+                  </pic:blipFill>
+                  <pic:spPr>
+                    <a:xfrm>
+                      <a:off x="0" y="0"/>
+                      <a:ext cx="2446866" cy="2551359"/>
+                    </a:xfrm>
+                    <a:prstGeom prst="roundRect">
+                      <a:avLst>
+                        <a:gd name="adj" fmla="val 8594"/>
+                      </a:avLst>
+                    </a:prstGeom>
+                    <a:solidFill>
+                      <a:srgbClr val="FFFFFF">
+                        <a:shade val="85000"/>
+                      </a:srgbClr>
+                    </a:solidFill>
+                    <a:ln>
+                      <a:noFill/>
+                    </a:ln>
+                    <a:effectLst>
+                      <a:reflection blurRad="12700" stA="13000" endPos="6000" dist="5000" dir="5400000" sy="-100000" algn="bl" rotWithShape="0"/>
+                    </a:effectLst>
+                  </pic:spPr>
+                </pic:pic>
+              </a:graphicData>
+            </a:graphic>
+          </wp:inline>
+        </w:drawing>
       </w:r>
     </w:p>
     <w:p>
       <w:pPr>
+        <w:numPr>
+          <w:ilvl w:val="0"/>
+          <w:numId w:val="1"/>
+        </w:numPr>
         <w:jc w:val="both"/>
         <w:rPr>
           <w:rFonts w:ascii="Times New Roman" w:eastAsia="Times New Roman" w:hAnsi="Times New Roman" w:cs="Times New Roman"/>
           <w:sz w:val="28"/>
           <w:szCs w:val="28"/>
-        </w:rPr>
-      </w:pPr>
-      <w:r>
-        <w:rPr>
-          <w:rFonts w:ascii="Times New Roman" w:eastAsia="Times New Roman" w:hAnsi="Times New Roman" w:cs="Times New Roman"/>
-          <w:sz w:val="28"/>
-          <w:szCs w:val="28"/>
-        </w:rPr>
+          <w:lang w:val="ru-RU"/>
+        </w:rPr>
+      </w:pPr>
+      <w:r>
+        <w:rPr>
+          <w:rFonts w:ascii="Times New Roman" w:eastAsia="Times New Roman" w:hAnsi="Times New Roman" w:cs="Times New Roman"/>
+          <w:sz w:val="28"/>
+          <w:szCs w:val="28"/>
+          <w:lang w:val="en-US"/>
+        </w:rPr>
+        <w:t>translator</w:t>
+      </w:r>
+      <w:r>
+        <w:rPr>
+          <w:rFonts w:ascii="Times New Roman" w:eastAsia="Times New Roman" w:hAnsi="Times New Roman" w:cs="Times New Roman"/>
+          <w:sz w:val="28"/>
+          <w:szCs w:val="28"/>
+          <w:lang w:val="ru-RU"/>
+        </w:rPr>
+        <w:t xml:space="preserve"> </w:t>
+      </w:r>
+      <w:r>
+        <w:rPr>
+          <w:rFonts w:ascii="Times New Roman" w:eastAsia="Times New Roman" w:hAnsi="Times New Roman" w:cs="Times New Roman"/>
+          <w:sz w:val="28"/>
+          <w:szCs w:val="28"/>
+          <w:lang w:val="ru-RU"/>
+        </w:rPr>
+        <w:t xml:space="preserve">содержит функции диалога </w:t>
+      </w:r>
+      <w:r>
+        <w:rPr>
+          <w:rFonts w:ascii="Times New Roman" w:eastAsia="Times New Roman" w:hAnsi="Times New Roman" w:cs="Times New Roman"/>
+          <w:sz w:val="28"/>
+          <w:szCs w:val="28"/>
+          <w:lang w:val="en-US"/>
+        </w:rPr>
+        <w:t>translator</w:t>
+      </w:r>
+      <w:r>
+        <w:rPr>
+          <w:rFonts w:ascii="Times New Roman" w:eastAsia="Times New Roman" w:hAnsi="Times New Roman" w:cs="Times New Roman"/>
+          <w:sz w:val="28"/>
+          <w:szCs w:val="28"/>
+          <w:lang w:val="ru-RU"/>
+        </w:rPr>
+        <w:t>_</w:t>
+      </w:r>
+      <w:r>
+        <w:rPr>
+          <w:rFonts w:ascii="Times New Roman" w:eastAsia="Times New Roman" w:hAnsi="Times New Roman" w:cs="Times New Roman"/>
+          <w:sz w:val="28"/>
+          <w:szCs w:val="28"/>
+          <w:lang w:val="en-US"/>
+        </w:rPr>
+        <w:t>start</w:t>
+      </w:r>
+      <w:r>
+        <w:rPr>
+          <w:rFonts w:ascii="Times New Roman" w:eastAsia="Times New Roman" w:hAnsi="Times New Roman" w:cs="Times New Roman"/>
+          <w:sz w:val="28"/>
+          <w:szCs w:val="28"/>
+          <w:lang w:val="ru-RU"/>
+        </w:rPr>
+        <w:t>, которая просит у пользователя ввести фразу</w:t>
+      </w:r>
+      <w:r>
+        <w:rPr>
+          <w:rFonts w:ascii="Times New Roman" w:eastAsia="Times New Roman" w:hAnsi="Times New Roman" w:cs="Times New Roman"/>
+          <w:sz w:val="28"/>
+          <w:szCs w:val="28"/>
+          <w:lang w:val="ru-RU"/>
+        </w:rPr>
+        <w:t xml:space="preserve">, </w:t>
+      </w:r>
+      <w:r>
+        <w:rPr>
+          <w:rFonts w:ascii="Times New Roman" w:eastAsia="Times New Roman" w:hAnsi="Times New Roman" w:cs="Times New Roman"/>
+          <w:sz w:val="28"/>
+          <w:szCs w:val="28"/>
+          <w:lang w:val="en-US"/>
+        </w:rPr>
+        <w:t>get</w:t>
+      </w:r>
+      <w:r>
+        <w:rPr>
+          <w:rFonts w:ascii="Times New Roman" w:eastAsia="Times New Roman" w:hAnsi="Times New Roman" w:cs="Times New Roman"/>
+          <w:sz w:val="28"/>
+          <w:szCs w:val="28"/>
+          <w:lang w:val="ru-RU"/>
+        </w:rPr>
+        <w:t>_</w:t>
+      </w:r>
+      <w:r>
+        <w:rPr>
+          <w:rFonts w:ascii="Times New Roman" w:eastAsia="Times New Roman" w:hAnsi="Times New Roman" w:cs="Times New Roman"/>
+          <w:sz w:val="28"/>
+          <w:szCs w:val="28"/>
+          <w:lang w:val="en-US"/>
+        </w:rPr>
+        <w:t>phrase</w:t>
+      </w:r>
+      <w:r>
+        <w:rPr>
+          <w:rFonts w:ascii="Times New Roman" w:eastAsia="Times New Roman" w:hAnsi="Times New Roman" w:cs="Times New Roman"/>
+          <w:sz w:val="28"/>
+          <w:szCs w:val="28"/>
+          <w:lang w:val="ru-RU"/>
+        </w:rPr>
+        <w:t xml:space="preserve">, получающая фразу, просящая выбрать язык, </w:t>
+      </w:r>
+      <w:r>
+        <w:rPr>
+          <w:rFonts w:ascii="Times New Roman" w:eastAsia="Times New Roman" w:hAnsi="Times New Roman" w:cs="Times New Roman"/>
+          <w:sz w:val="28"/>
+          <w:szCs w:val="28"/>
+          <w:lang w:val="en-US"/>
+        </w:rPr>
+        <w:t>select</w:t>
+      </w:r>
+      <w:r>
+        <w:rPr>
+          <w:rFonts w:ascii="Times New Roman" w:eastAsia="Times New Roman" w:hAnsi="Times New Roman" w:cs="Times New Roman"/>
+          <w:sz w:val="28"/>
+          <w:szCs w:val="28"/>
+          <w:lang w:val="ru-RU"/>
+        </w:rPr>
+        <w:t>_</w:t>
+      </w:r>
+      <w:r>
+        <w:rPr>
+          <w:rFonts w:ascii="Times New Roman" w:eastAsia="Times New Roman" w:hAnsi="Times New Roman" w:cs="Times New Roman"/>
+          <w:sz w:val="28"/>
+          <w:szCs w:val="28"/>
+          <w:lang w:val="en-US"/>
+        </w:rPr>
+        <w:t>language</w:t>
+      </w:r>
+      <w:r>
+        <w:rPr>
+          <w:rFonts w:ascii="Times New Roman" w:eastAsia="Times New Roman" w:hAnsi="Times New Roman" w:cs="Times New Roman"/>
+          <w:sz w:val="28"/>
+          <w:szCs w:val="28"/>
+          <w:lang w:val="ru-RU"/>
+        </w:rPr>
+        <w:t>, где прои</w:t>
+      </w:r>
+      <w:r>
+        <w:rPr>
+          <w:rFonts w:ascii="Times New Roman" w:eastAsia="Times New Roman" w:hAnsi="Times New Roman" w:cs="Times New Roman"/>
+          <w:sz w:val="28"/>
+          <w:szCs w:val="28"/>
+          <w:lang w:val="ru-RU"/>
+        </w:rPr>
+        <w:t>зводится и отправляется перевод, однако перевод может осуществляться не на всех языках.</w:t>
+      </w:r>
+      <w:bookmarkStart w:id="0" w:name="_GoBack"/>
+      <w:bookmarkEnd w:id="0"/>
+    </w:p>
+    <w:p>
+      <w:pPr>
+        <w:ind w:left="360"/>
+        <w:jc w:val="both"/>
+        <w:rPr>
+          <w:rFonts w:ascii="Times New Roman" w:eastAsia="Times New Roman" w:hAnsi="Times New Roman" w:cs="Times New Roman"/>
+          <w:sz w:val="28"/>
+          <w:szCs w:val="28"/>
+          <w:lang w:val="ru-RU"/>
+        </w:rPr>
+      </w:pPr>
+      <w:r>
+        <w:rPr>
+          <w:rFonts w:ascii="Times New Roman" w:eastAsia="Times New Roman" w:hAnsi="Times New Roman" w:cs="Times New Roman"/>
+          <w:sz w:val="28"/>
+          <w:szCs w:val="28"/>
+          <w:lang w:val="ru-RU"/>
+        </w:rPr>
+        <w:t xml:space="preserve">     </w:t>
+      </w:r>
+      <w:r>
+        <w:rPr>
+          <w:rFonts w:ascii="Times New Roman" w:eastAsia="Times New Roman" w:hAnsi="Times New Roman" w:cs="Times New Roman"/>
+          <w:sz w:val="28"/>
+          <w:szCs w:val="28"/>
+          <w:lang w:val="ru-RU"/>
+        </w:rPr>
+        <w:drawing>
+          <wp:inline distT="0" distB="0" distL="0" distR="0" wp14:anchorId="29E2836E" wp14:editId="425DDD87">
+            <wp:extent cx="1180862" cy="1447800"/>
+            <wp:effectExtent l="19050" t="0" r="19685" b="171450"/>
+            <wp:docPr id="11" name="Рисунок 10">
+              <a:extLst xmlns:a="http://schemas.openxmlformats.org/drawingml/2006/main">
+                <a:ext uri="{FF2B5EF4-FFF2-40B4-BE49-F238E27FC236}">
+                  <a16:creationId xmlns="" xmlns:p="http://schemas.openxmlformats.org/presentationml/2006/main" xmlns:a16="http://schemas.microsoft.com/office/drawing/2014/main" xmlns:lc="http://schemas.openxmlformats.org/drawingml/2006/lockedCanvas" id="{0C848226-86AA-4FAE-913C-EAEC35799ADE}"/>
+                </a:ext>
+              </a:extLst>
+            </wp:docPr>
+            <wp:cNvGraphicFramePr>
+              <a:graphicFrameLocks xmlns:a="http://schemas.openxmlformats.org/drawingml/2006/main" noChangeAspect="1"/>
+            </wp:cNvGraphicFramePr>
+            <a:graphic xmlns:a="http://schemas.openxmlformats.org/drawingml/2006/main">
+              <a:graphicData uri="http://schemas.openxmlformats.org/drawingml/2006/picture">
+                <pic:pic xmlns:pic="http://schemas.openxmlformats.org/drawingml/2006/picture">
+                  <pic:nvPicPr>
+                    <pic:cNvPr id="11" name="Рисунок 10">
+                      <a:extLst>
+                        <a:ext uri="{FF2B5EF4-FFF2-40B4-BE49-F238E27FC236}">
+                          <a16:creationId xmlns="" xmlns:p="http://schemas.openxmlformats.org/presentationml/2006/main" xmlns:a16="http://schemas.microsoft.com/office/drawing/2014/main" xmlns:lc="http://schemas.openxmlformats.org/drawingml/2006/lockedCanvas" id="{0C848226-86AA-4FAE-913C-EAEC35799ADE}"/>
+                        </a:ext>
+                      </a:extLst>
+                    </pic:cNvPr>
+                    <pic:cNvPicPr>
+                      <a:picLocks noChangeAspect="1"/>
+                    </pic:cNvPicPr>
+                  </pic:nvPicPr>
+                  <pic:blipFill>
+                    <a:blip r:embed="rId9" cstate="print">
+                      <a:extLst>
+                        <a:ext uri="{28A0092B-C50C-407E-A947-70E740481C1C}">
+                          <a14:useLocalDpi xmlns:a14="http://schemas.microsoft.com/office/drawing/2010/main" val="0"/>
+                        </a:ext>
+                      </a:extLst>
+                    </a:blip>
+                    <a:stretch>
+                      <a:fillRect/>
+                    </a:stretch>
+                  </pic:blipFill>
+                  <pic:spPr>
+                    <a:xfrm>
+                      <a:off x="0" y="0"/>
+                      <a:ext cx="1189174" cy="1457991"/>
+                    </a:xfrm>
+                    <a:prstGeom prst="roundRect">
+                      <a:avLst>
+                        <a:gd name="adj" fmla="val 8594"/>
+                      </a:avLst>
+                    </a:prstGeom>
+                    <a:solidFill>
+                      <a:srgbClr val="FFFFFF">
+                        <a:shade val="85000"/>
+                      </a:srgbClr>
+                    </a:solidFill>
+                    <a:ln>
+                      <a:noFill/>
+                    </a:ln>
+                    <a:effectLst>
+                      <a:reflection blurRad="12700" stA="11000" endPos="10000" dist="5000" dir="5400000" sy="-100000" algn="bl" rotWithShape="0"/>
+                    </a:effectLst>
+                  </pic:spPr>
+                </pic:pic>
+              </a:graphicData>
+            </a:graphic>
+          </wp:inline>
+        </w:drawing>
+      </w:r>
+    </w:p>
+    <w:p>
+      <w:pPr>
+        <w:jc w:val="both"/>
+        <w:rPr>
+          <w:rFonts w:ascii="Times New Roman" w:eastAsia="Times New Roman" w:hAnsi="Times New Roman" w:cs="Times New Roman"/>
+          <w:sz w:val="28"/>
+          <w:szCs w:val="28"/>
+        </w:rPr>
+      </w:pPr>
+      <w:r>
+        <w:rPr>
+          <w:rFonts w:ascii="Times New Roman" w:eastAsia="Times New Roman" w:hAnsi="Times New Roman" w:cs="Times New Roman"/>
+          <w:sz w:val="28"/>
+          <w:szCs w:val="28"/>
+        </w:rPr>
+        <w:lastRenderedPageBreak/>
         <w:t>Папка Data: в ней могут храниться файлы:</w:t>
       </w:r>
     </w:p>
@@ -2255,7 +2640,7 @@
 </file>
 
 <file path=word/numbering.xml><?xml version="1.0" encoding="utf-8"?>
-<w:numbering xmlns:wpc="http://schemas.microsoft.com/office/word/2010/wordprocessingCanvas" xmlns:cx="http://schemas.microsoft.com/office/drawing/2014/chartex" xmlns:cx1="http://schemas.microsoft.com/office/drawing/2015/9/8/chartex" xmlns:cx2="http://schemas.microsoft.com/office/drawing/2015/10/21/chartex" xmlns:cx3="http://schemas.microsoft.com/office/drawing/2016/5/9/chartex" xmlns:cx4="http://schemas.microsoft.com/office/drawing/2016/5/10/chartex" xmlns:cx5="http://schemas.microsoft.com/office/drawing/2016/5/11/chartex" xmlns:cx6="http://schemas.microsoft.com/office/drawing/2016/5/12/chartex" xmlns:cx7="http://schemas.microsoft.com/office/drawing/2016/5/13/chartex" xmlns:cx8="http://schemas.microsoft.com/office/drawing/2016/5/14/chartex" xmlns:mc="http://schemas.openxmlformats.org/markup-compatibility/2006" xmlns:aink="http://schemas.microsoft.com/office/drawing/2016/ink" xmlns:am3d="http://schemas.microsoft.com/office/drawing/2017/model3d" xmlns:o="urn:schemas-microsoft-com:office:office" xmlns:r="http://schemas.openxmlformats.org/officeDocument/2006/relationships" xmlns:m="http://schemas.openxmlformats.org/officeDocument/2006/math" xmlns:v="urn:schemas-microsoft-com:vml" xmlns:wp14="http://schemas.microsoft.com/office/word/2010/wordprocessingDrawing" xmlns:wp="http://schemas.openxmlformats.org/drawingml/2006/wordprocessingDrawing" xmlns:w10="urn:schemas-microsoft-com:office:word" xmlns:w="http://schemas.openxmlformats.org/wordprocessingml/2006/main" xmlns:w14="http://schemas.microsoft.com/office/word/2010/wordml" xmlns:w15="http://schemas.microsoft.com/office/word/2012/wordml" xmlns:w16cex="http://schemas.microsoft.com/office/word/2018/wordml/cex" xmlns:w16cid="http://schemas.microsoft.com/office/word/2016/wordml/cid" xmlns:w16="http://schemas.microsoft.com/office/word/2018/wordml" xmlns:w16sdtdh="http://schemas.microsoft.com/office/word/2020/wordml/sdtdatahash" xmlns:w16se="http://schemas.microsoft.com/office/word/2015/wordml/symex" xmlns:wpg="http://schemas.microsoft.com/office/word/2010/wordprocessingGroup" xmlns:wpi="http://schemas.microsoft.com/office/word/2010/wordprocessingInk" xmlns:wne="http://schemas.microsoft.com/office/word/2006/wordml" xmlns:wps="http://schemas.microsoft.com/office/word/2010/wordprocessingShape" mc:Ignorable="w14 w15 w16se w16cid w16 w16cex w16sdtdh wp14">
+<w:numbering xmlns:wpc="http://schemas.microsoft.com/office/word/2010/wordprocessingCanvas" xmlns:mc="http://schemas.openxmlformats.org/markup-compatibility/2006" xmlns:o="urn:schemas-microsoft-com:office:office" xmlns:r="http://schemas.openxmlformats.org/officeDocument/2006/relationships" xmlns:m="http://schemas.openxmlformats.org/officeDocument/2006/math" xmlns:v="urn:schemas-microsoft-com:vml" xmlns:wp14="http://schemas.microsoft.com/office/word/2010/wordprocessingDrawing" xmlns:wp="http://schemas.openxmlformats.org/drawingml/2006/wordprocessingDrawing" xmlns:w10="urn:schemas-microsoft-com:office:word" xmlns:w="http://schemas.openxmlformats.org/wordprocessingml/2006/main" xmlns:w14="http://schemas.microsoft.com/office/word/2010/wordml" xmlns:w15="http://schemas.microsoft.com/office/word/2012/wordml" xmlns:wpg="http://schemas.microsoft.com/office/word/2010/wordprocessingGroup" xmlns:wpi="http://schemas.microsoft.com/office/word/2010/wordprocessingInk" xmlns:wne="http://schemas.microsoft.com/office/word/2006/wordml" xmlns:wps="http://schemas.microsoft.com/office/word/2010/wordprocessingShape" mc:Ignorable="w14 w15 wp14">
   <w:abstractNum w:abstractNumId="0" w15:restartNumberingAfterBreak="0">
     <w:nsid w:val="35FB1436"/>
     <w:multiLevelType w:val="multilevel"/>
@@ -2608,7 +2993,7 @@
 </file>
 
 <file path=word/styles.xml><?xml version="1.0" encoding="utf-8"?>
-<w:styles xmlns:mc="http://schemas.openxmlformats.org/markup-compatibility/2006" xmlns:r="http://schemas.openxmlformats.org/officeDocument/2006/relationships" xmlns:w="http://schemas.openxmlformats.org/wordprocessingml/2006/main" xmlns:w14="http://schemas.microsoft.com/office/word/2010/wordml" xmlns:w15="http://schemas.microsoft.com/office/word/2012/wordml" xmlns:w16cex="http://schemas.microsoft.com/office/word/2018/wordml/cex" xmlns:w16cid="http://schemas.microsoft.com/office/word/2016/wordml/cid" xmlns:w16="http://schemas.microsoft.com/office/word/2018/wordml" xmlns:w16sdtdh="http://schemas.microsoft.com/office/word/2020/wordml/sdtdatahash" xmlns:w16se="http://schemas.microsoft.com/office/word/2015/wordml/symex" mc:Ignorable="w14 w15 w16se w16cid w16 w16cex w16sdtdh">
+<w:styles xmlns:mc="http://schemas.openxmlformats.org/markup-compatibility/2006" xmlns:r="http://schemas.openxmlformats.org/officeDocument/2006/relationships" xmlns:w="http://schemas.openxmlformats.org/wordprocessingml/2006/main" xmlns:w14="http://schemas.microsoft.com/office/word/2010/wordml" xmlns:w15="http://schemas.microsoft.com/office/word/2012/wordml" mc:Ignorable="w14 w15">
   <w:docDefaults>
     <w:rPrDefault>
       <w:rPr>
@@ -2624,7 +3009,7 @@
       </w:pPr>
     </w:pPrDefault>
   </w:docDefaults>
-  <w:latentStyles w:defLockedState="0" w:defUIPriority="99" w:defSemiHidden="0" w:defUnhideWhenUsed="0" w:defQFormat="0" w:count="376">
+  <w:latentStyles w:defLockedState="0" w:defUIPriority="99" w:defSemiHidden="0" w:defUnhideWhenUsed="0" w:defQFormat="0" w:count="371">
     <w:lsdException w:name="Normal" w:uiPriority="0" w:qFormat="1"/>
     <w:lsdException w:name="heading 1" w:uiPriority="9" w:qFormat="1"/>
     <w:lsdException w:name="heading 2" w:semiHidden="1" w:uiPriority="9" w:unhideWhenUsed="1" w:qFormat="1"/>
@@ -2996,11 +3381,6 @@
     <w:lsdException w:name="List Table 5 Dark Accent 6" w:uiPriority="50"/>
     <w:lsdException w:name="List Table 6 Colorful Accent 6" w:uiPriority="51"/>
     <w:lsdException w:name="List Table 7 Colorful Accent 6" w:uiPriority="52"/>
-    <w:lsdException w:name="Mention" w:semiHidden="1" w:unhideWhenUsed="1"/>
-    <w:lsdException w:name="Smart Hyperlink" w:semiHidden="1" w:unhideWhenUsed="1"/>
-    <w:lsdException w:name="Hashtag" w:semiHidden="1" w:unhideWhenUsed="1"/>
-    <w:lsdException w:name="Unresolved Mention" w:semiHidden="1" w:unhideWhenUsed="1"/>
-    <w:lsdException w:name="Smart Link" w:semiHidden="1" w:unhideWhenUsed="1"/>
   </w:latentStyles>
   <w:style w:type="paragraph" w:default="1" w:styleId="a">
     <w:name w:val="Normal"/>
@@ -3122,7 +3502,6 @@
   <w:style w:type="character" w:default="1" w:styleId="a0">
     <w:name w:val="Default Paragraph Font"/>
     <w:uiPriority w:val="1"/>
-    <w:semiHidden/>
     <w:unhideWhenUsed/>
   </w:style>
   <w:style w:type="table" w:default="1" w:styleId="a1">
@@ -3529,7 +3908,7 @@
 </file>
 
 <file path=customXml/itemProps1.xml><?xml version="1.0" encoding="utf-8"?>
-<ds:datastoreItem xmlns:ds="http://schemas.openxmlformats.org/officeDocument/2006/customXml" ds:itemID="{A1CD9E01-C62A-488E-A214-1D5A9EE3C220}">
+<ds:datastoreItem xmlns:ds="http://schemas.openxmlformats.org/officeDocument/2006/customXml" ds:itemID="{58C97CE7-E0B3-4086-B8E6-CB9C9B966FF7}">
   <ds:schemaRefs>
     <ds:schemaRef ds:uri="http://schemas.openxmlformats.org/officeDocument/2006/bibliography"/>
   </ds:schemaRefs>

</xml_diff>